<commit_message>
Statistics section of report
</commit_message>
<xml_diff>
--- a/00_Admin/01_Report/Defining the Problem and Its Solution.docx
+++ b/00_Admin/01_Report/Defining the Problem and Its Solution.docx
@@ -6,6 +6,8 @@
       <w:pPr>
         <w:pStyle w:val="Heading1"/>
       </w:pPr>
+      <w:bookmarkStart w:id="0" w:name="_GoBack"/>
+      <w:bookmarkEnd w:id="0"/>
       <w:r>
         <w:t>Defining the Problem and Its Solution</w:t>
       </w:r>
@@ -22,13 +24,7 @@
     <w:p/>
     <w:p>
       <w:r>
-        <w:t>In starting this project I knew fairly early on the genre (o</w:t>
-      </w:r>
-      <w:r>
-        <w:t xml:space="preserve">r type) of game that I wanted  </w:t>
-      </w:r>
-      <w:r>
-        <w:t>to create: a puzzle game</w:t>
+        <w:t>In starting this project I knew fairly early on the genre (or type) of game that I wanted  to create: a puzzle game</w:t>
       </w:r>
       <w:proofErr w:type="gramStart"/>
       <w:r>
@@ -36,48 +32,22 @@
       </w:r>
       <w:proofErr w:type="gramEnd"/>
       <w:r>
-        <w:t>This would satisfy the 'education</w:t>
-      </w:r>
-      <w:r>
-        <w:t xml:space="preserve">al' criteria for the solution </w:t>
-      </w:r>
-      <w:r>
-        <w:t>as a game requiring logic and specific thinking processes</w:t>
-      </w:r>
-      <w:r>
-        <w:t xml:space="preserve"> would be stimulating for all </w:t>
-      </w:r>
-      <w:r>
-        <w:t>ages, including our target market,</w:t>
-      </w:r>
-      <w:r>
-        <w:t xml:space="preserve"> which is High School Students.</w:t>
+        <w:t>This would satisfy the 'educational' criteria for the solution as a game requiring logic and specific thinking processes would be stimulating for all ages, including our target market, which is High School Students.</w:t>
       </w:r>
     </w:p>
     <w:p>
       <w:proofErr w:type="gramStart"/>
       <w:r>
-        <w:t>!</w:t>
+        <w:t>![</w:t>
       </w:r>
       <w:proofErr w:type="gramEnd"/>
       <w:r>
-        <w:t>[via XKCD](/01_I</w:t>
-      </w:r>
-      <w:r>
-        <w:t>mages/001_LabyrinthPuzzle_XKCD)</w:t>
-      </w:r>
-      <w:bookmarkStart w:id="0" w:name="_GoBack"/>
-      <w:bookmarkEnd w:id="0"/>
+        <w:t>via XKCD](/01_Images/001_LabyrinthPuzzle_XKCD)</w:t>
+      </w:r>
     </w:p>
     <w:p>
       <w:r>
-        <w:t>In the discussion amongst the class, we went through a v</w:t>
-      </w:r>
-      <w:r>
-        <w:t xml:space="preserve">ariety of games that we could </w:t>
-      </w:r>
-      <w:r>
-        <w:t>make</w:t>
+        <w:t>In the discussion amongst the class, we went through a variety of games that we could make</w:t>
       </w:r>
       <w:proofErr w:type="gramStart"/>
       <w:r>
@@ -85,13 +55,7 @@
       </w:r>
       <w:proofErr w:type="gramEnd"/>
       <w:r>
-        <w:t>Many of these suggestions, however, did not appeal to m</w:t>
-      </w:r>
-      <w:r>
-        <w:t xml:space="preserve">e as they were merely remakes </w:t>
-      </w:r>
-      <w:r>
-        <w:t>of existing games</w:t>
+        <w:t>Many of these suggestions, however, did not appeal to me as they were merely remakes of existing games</w:t>
       </w:r>
       <w:proofErr w:type="gramStart"/>
       <w:r>
@@ -99,10 +63,7 @@
       </w:r>
       <w:proofErr w:type="gramEnd"/>
       <w:r>
-        <w:t>Some of those mentioned were Minesweeper</w:t>
-      </w:r>
-      <w:r>
-        <w:t>, a game bundled with Windows since 1989</w:t>
+        <w:t>Some of those mentioned were Minesweeper, a game bundled with Windows since 1989</w:t>
       </w:r>
       <w:r>
         <w:rPr>
@@ -1190,7 +1151,7 @@
 </file>
 
 <file path=customXml/itemProps1.xml><?xml version="1.0" encoding="utf-8"?>
-<ds:datastoreItem xmlns:ds="http://schemas.openxmlformats.org/officeDocument/2006/customXml" ds:itemID="{F82A665F-F4EA-411A-AAB1-26D0A35E9298}">
+<ds:datastoreItem xmlns:ds="http://schemas.openxmlformats.org/officeDocument/2006/customXml" ds:itemID="{937BD60D-BF25-4FFB-A092-53D5EA249F1C}">
   <ds:schemaRefs>
     <ds:schemaRef ds:uri="http://schemas.openxmlformats.org/officeDocument/2006/bibliography"/>
   </ds:schemaRefs>

</xml_diff>